<commit_message>
[Update] Project Modules for OCA
</commit_message>
<xml_diff>
--- a/Project Enhancements Modules.docx
+++ b/Project Enhancements Modules.docx
@@ -164,8 +164,6 @@
         </w:rPr>
         <w:t>: not needed if we install individual modules. May need private module later.</w:t>
       </w:r>
-      <w:bookmarkStart w:id="0" w:name="_GoBack"/>
-      <w:bookmarkEnd w:id="0"/>
     </w:p>
     <w:p>
       <w:pPr>
@@ -2450,7 +2448,7 @@
     </w:p>
     <w:p>
       <w:pPr>
-        <w:shd w:val="clear" w:color="auto" w:fill="FFFFFF"/>
+        <w:shd w:val="clear" w:color="auto" w:fill="E2EFD9" w:themeFill="accent6" w:themeFillTint="33"/>
         <w:spacing w:before="72" w:after="0" w:line="240" w:lineRule="auto"/>
         <w:outlineLvl w:val="2"/>
         <w:rPr>
@@ -2462,6 +2460,7 @@
           <w:szCs w:val="29"/>
         </w:rPr>
       </w:pPr>
+      <w:bookmarkStart w:id="0" w:name="_GoBack"/>
       <w:r>
         <w:rPr>
           <w:rFonts w:ascii="Arial" w:eastAsia="Times New Roman" w:hAnsi="Arial" w:cs="Arial"/>
@@ -2551,7 +2550,7 @@
     </w:p>
     <w:p>
       <w:pPr>
-        <w:shd w:val="clear" w:color="auto" w:fill="FFFFFF"/>
+        <w:shd w:val="clear" w:color="auto" w:fill="E2EFD9" w:themeFill="accent6" w:themeFillTint="33"/>
         <w:spacing w:before="120" w:after="120" w:line="240" w:lineRule="auto"/>
         <w:rPr>
           <w:rFonts w:ascii="Arial" w:eastAsia="Times New Roman" w:hAnsi="Arial" w:cs="Arial"/>
@@ -2592,7 +2591,7 @@
     </w:p>
     <w:p>
       <w:pPr>
-        <w:shd w:val="clear" w:color="auto" w:fill="FFFFFF"/>
+        <w:shd w:val="clear" w:color="auto" w:fill="E2EFD9" w:themeFill="accent6" w:themeFillTint="33"/>
         <w:spacing w:before="120" w:after="120" w:line="240" w:lineRule="auto"/>
         <w:rPr>
           <w:rFonts w:ascii="Arial" w:eastAsia="Times New Roman" w:hAnsi="Arial" w:cs="Arial"/>
@@ -2633,7 +2632,7 @@
     </w:p>
     <w:p>
       <w:pPr>
-        <w:shd w:val="clear" w:color="auto" w:fill="FFFFFF"/>
+        <w:shd w:val="clear" w:color="auto" w:fill="E2EFD9" w:themeFill="accent6" w:themeFillTint="33"/>
         <w:spacing w:before="120" w:after="120" w:line="240" w:lineRule="auto"/>
         <w:rPr>
           <w:rFonts w:ascii="Arial" w:eastAsia="Times New Roman" w:hAnsi="Arial" w:cs="Arial"/>
@@ -2672,6 +2671,7 @@
         <w:t>: Like to publish Patrick's module</w:t>
       </w:r>
     </w:p>
+    <w:bookmarkEnd w:id="0"/>
     <w:p>
       <w:pPr>
         <w:shd w:val="clear" w:color="auto" w:fill="E7E6E6" w:themeFill="background2"/>
@@ -3555,18 +3555,7 @@
           <w:sz w:val="29"/>
           <w:szCs w:val="29"/>
         </w:rPr>
-        <w:t>helpdesk</w:t>
-      </w:r>
-      <w:r>
-        <w:rPr>
-          <w:rFonts w:ascii="Arial" w:eastAsia="Times New Roman" w:hAnsi="Arial" w:cs="Arial"/>
-          <w:b/>
-          <w:bCs/>
-          <w:color w:val="000000"/>
-          <w:sz w:val="29"/>
-          <w:szCs w:val="29"/>
-        </w:rPr>
-        <w:t>_timer</w:t>
+        <w:t>helpdesk_timer</w:t>
       </w:r>
       <w:proofErr w:type="spellEnd"/>
       <w:r>

</xml_diff>